<commit_message>
Corregido punto 1 HW 3 y realizado punto 1 HW 4
</commit_message>
<xml_diff>
--- a/03-JS-II/homework/punto_1.docx
+++ b/03-JS-II/homework/punto_1.docx
@@ -15,9 +15,16 @@
           <w:u w:val="single"/>
           <w:lang w:val="es-ES"/>
         </w:rPr>
-        <w:t>Array</w:t>
+        <w:t>for</w:t>
       </w:r>
       <w:proofErr w:type="spellEnd"/>
+      <w:r>
+        <w:rPr>
+          <w:u w:val="single"/>
+          <w:lang w:val="es-ES"/>
+        </w:rPr>
+        <w:t>:</w:t>
+      </w:r>
     </w:p>
     <w:p>
       <w:pPr>
@@ -29,44 +36,121 @@
         <w:rPr>
           <w:lang w:val="es-ES"/>
         </w:rPr>
-        <w:t xml:space="preserve">Un </w:t>
-      </w:r>
+        <w:t>Es una palabra clave, que indica que el código que viene a continuación es un bucle, es decir un código que se ejecutará una cantidad de veces que nosotros digamos. Por ejemplo:</w:t>
+      </w:r>
+    </w:p>
+    <w:p>
+      <w:pPr>
+        <w:rPr>
+          <w:lang w:val="es-ES"/>
+        </w:rPr>
+      </w:pPr>
       <w:proofErr w:type="spellStart"/>
       <w:r>
         <w:rPr>
           <w:lang w:val="es-ES"/>
         </w:rPr>
-        <w:t>array</w:t>
+        <w:t>for</w:t>
       </w:r>
       <w:proofErr w:type="spellEnd"/>
       <w:r>
         <w:rPr>
           <w:lang w:val="es-ES"/>
         </w:rPr>
-        <w:t xml:space="preserve"> es un conjunto </w:t>
-      </w:r>
-      <w:r>
-        <w:rPr>
-          <w:lang w:val="es-ES"/>
-        </w:rPr>
-        <w:t xml:space="preserve">de datos, similar a una lista, que en </w:t>
+        <w:t xml:space="preserve"> (</w:t>
       </w:r>
       <w:proofErr w:type="spellStart"/>
       <w:r>
         <w:rPr>
           <w:lang w:val="es-ES"/>
         </w:rPr>
-        <w:t>Javascript</w:t>
+        <w:t>var</w:t>
       </w:r>
       <w:proofErr w:type="spellEnd"/>
       <w:r>
         <w:rPr>
           <w:lang w:val="es-ES"/>
         </w:rPr>
-        <w:t xml:space="preserve"> pueden contener más de un tipo de datos. Es decir, por ejemplo, que una misma lista puede poseer números, texto y valores booleanos.</w:t>
+        <w:t xml:space="preserve"> i = 0; i &lt;= 1000; i++) {</w:t>
+      </w:r>
+    </w:p>
+    <w:p>
+      <w:pPr>
+        <w:rPr>
+          <w:lang w:val="es-ES"/>
+        </w:rPr>
+      </w:pPr>
+      <w:r>
+        <w:rPr>
+          <w:lang w:val="es-ES"/>
+        </w:rPr>
+        <w:tab/>
+        <w:t>&lt;&lt;código aquí&gt;&gt;</w:t>
+      </w:r>
+    </w:p>
+    <w:p>
+      <w:pPr>
+        <w:rPr>
+          <w:lang w:val="es-ES"/>
+        </w:rPr>
+      </w:pPr>
+      <w:r>
+        <w:rPr>
+          <w:lang w:val="es-ES"/>
+        </w:rPr>
+        <w:t>}</w:t>
+      </w:r>
+    </w:p>
+    <w:p>
+      <w:pPr>
+        <w:rPr>
+          <w:u w:val="single"/>
+          <w:lang w:val="es-ES"/>
+        </w:rPr>
+      </w:pPr>
+      <w:r>
+        <w:rPr>
+          <w:u w:val="single"/>
+          <w:lang w:val="es-ES"/>
+        </w:rPr>
+        <w:t>&amp;&amp;, ||, ¡:</w:t>
+      </w:r>
+    </w:p>
+    <w:p>
+      <w:pPr>
+        <w:rPr>
+          <w:lang w:val="es-ES"/>
+        </w:rPr>
+      </w:pPr>
+      <w:r>
+        <w:rPr>
+          <w:lang w:val="es-ES"/>
+        </w:rPr>
+        <w:t xml:space="preserve">Pertenecen a lo que se denominan “operadores”. “&amp;&amp;” equivale en español a “y”, || a “o” y “!” a “no” o “lo </w:t>
+      </w:r>
+      <w:proofErr w:type="spellStart"/>
+      <w:r>
+        <w:rPr>
+          <w:lang w:val="es-ES"/>
+        </w:rPr>
+        <w:t>caontrario</w:t>
+      </w:r>
+      <w:proofErr w:type="spellEnd"/>
+      <w:r>
+        <w:rPr>
+          <w:lang w:val="es-ES"/>
+        </w:rPr>
+        <w:t xml:space="preserve"> a”.</w:t>
       </w:r>
       <w:bookmarkStart w:id="0" w:name="_GoBack"/>
       <w:bookmarkEnd w:id="0"/>
+    </w:p>
+    <w:p>
+      <w:pPr>
+        <w:rPr>
+          <w:lang w:val="es-ES"/>
+        </w:rPr>
+      </w:pPr>
     </w:p>
     <w:sectPr>
       <w:pgSz w:w="12240" w:h="15840"/>

</xml_diff>

<commit_message>
Homework IV, código ompleto.
</commit_message>
<xml_diff>
--- a/03-JS-II/homework/punto_1.docx
+++ b/03-JS-II/homework/punto_1.docx
@@ -142,8 +142,6 @@
         </w:rPr>
         <w:t xml:space="preserve"> a”.</w:t>
       </w:r>
-      <w:bookmarkStart w:id="0" w:name="_GoBack"/>
-      <w:bookmarkEnd w:id="0"/>
     </w:p>
     <w:p>
       <w:pPr>
@@ -151,6 +149,8 @@
           <w:lang w:val="es-ES"/>
         </w:rPr>
       </w:pPr>
+      <w:bookmarkStart w:id="0" w:name="_GoBack"/>
+      <w:bookmarkEnd w:id="0"/>
     </w:p>
     <w:sectPr>
       <w:pgSz w:w="12240" w:h="15840"/>

</xml_diff>